<commit_message>
Final Relational model - UPDATED
</commit_message>
<xml_diff>
--- a/Group05_Project_Description_Coursera.docx
+++ b/Group05_Project_Description_Coursera.docx
@@ -98,8 +98,17 @@
           <w:b/>
           <w:sz w:val="28"/>
         </w:rPr>
-        <w:t>mar, Kaustubh Mungale, Wei Wei</w:t>
-      </w:r>
+        <w:t xml:space="preserve">mar, Kaustubh Mungale, Wei </w:t>
+      </w:r>
+      <w:proofErr w:type="spellStart"/>
+      <w:r>
+        <w:rPr>
+          <w:b/>
+          <w:sz w:val="28"/>
+        </w:rPr>
+        <w:t>Wei</w:t>
+      </w:r>
+      <w:proofErr w:type="spellEnd"/>
     </w:p>
     <w:p/>
     <w:p/>
@@ -917,6 +926,7 @@
       <w:r>
         <w:t xml:space="preserve"> </w:t>
       </w:r>
+      <w:proofErr w:type="spellStart"/>
       <w:r>
         <w:rPr>
           <w:b/>
@@ -929,6 +939,7 @@
         </w:rPr>
         <w:t>ID</w:t>
       </w:r>
+      <w:proofErr w:type="spellEnd"/>
       <w:r>
         <w:t xml:space="preserve"> </w:t>
       </w:r>
@@ -1165,6 +1176,7 @@
       <w:r>
         <w:t xml:space="preserve">: </w:t>
       </w:r>
+      <w:proofErr w:type="spellStart"/>
       <w:r>
         <w:rPr>
           <w:b/>
@@ -1183,6 +1195,7 @@
         </w:rPr>
         <w:t>D</w:t>
       </w:r>
+      <w:proofErr w:type="spellEnd"/>
       <w:r>
         <w:t xml:space="preserve"> is used to uniquely identify courses,</w:t>
       </w:r>
@@ -1209,6 +1222,195 @@
           <w:b/>
         </w:rPr>
         <w:t>O</w:t>
+      </w:r>
+      <w:r>
+        <w:rPr>
+          <w:b/>
+        </w:rPr>
+        <w:t>verview</w:t>
+      </w:r>
+      <w:r>
+        <w:t xml:space="preserve"> indicates the</w:t>
+      </w:r>
+      <w:r>
+        <w:t xml:space="preserve"> overview about the university, </w:t>
+      </w:r>
+      <w:r>
+        <w:rPr>
+          <w:b/>
+        </w:rPr>
+        <w:t>Duration</w:t>
+      </w:r>
+      <w:r>
+        <w:t xml:space="preserve"> indicates the days in which </w:t>
+      </w:r>
+      <w:r>
+        <w:t xml:space="preserve">you need to complete the course, </w:t>
+      </w:r>
+      <w:r>
+        <w:rPr>
+          <w:b/>
+        </w:rPr>
+        <w:t>Difficulty</w:t>
+      </w:r>
+      <w:r>
+        <w:rPr>
+          <w:b/>
+        </w:rPr>
+        <w:t xml:space="preserve"> </w:t>
+      </w:r>
+      <w:r>
+        <w:t xml:space="preserve">indicates how easy or hard the course is, </w:t>
+      </w:r>
+      <w:r>
+        <w:rPr>
+          <w:b/>
+        </w:rPr>
+        <w:t>Category</w:t>
+      </w:r>
+      <w:r>
+        <w:rPr>
+          <w:b/>
+        </w:rPr>
+        <w:t xml:space="preserve"> </w:t>
+      </w:r>
+      <w:r>
+        <w:t xml:space="preserve">indicates to which category the course belongs to, </w:t>
+      </w:r>
+      <w:r>
+        <w:rPr>
+          <w:b/>
+        </w:rPr>
+        <w:t>FAQ</w:t>
+      </w:r>
+      <w:r>
+        <w:rPr>
+          <w:b/>
+        </w:rPr>
+        <w:t xml:space="preserve"> </w:t>
+      </w:r>
+      <w:r>
+        <w:t>indicates frequently asked questions about the course</w:t>
+      </w:r>
+    </w:p>
+    <w:p>
+      <w:pPr>
+        <w:jc w:val="both"/>
+      </w:pPr>
+    </w:p>
+    <w:p>
+      <w:pPr>
+        <w:jc w:val="both"/>
+        <w:rPr>
+          <w:b/>
+        </w:rPr>
+      </w:pPr>
+      <w:r>
+        <w:rPr>
+          <w:b/>
+        </w:rPr>
+        <w:t>Transaction</w:t>
+      </w:r>
+    </w:p>
+    <w:p>
+      <w:pPr>
+        <w:jc w:val="both"/>
+      </w:pPr>
+      <w:r>
+        <w:t xml:space="preserve">Keeps track of transaction details.  Has </w:t>
+      </w:r>
+      <w:r>
+        <w:rPr>
+          <w:b/>
+        </w:rPr>
+        <w:t>TransactionID</w:t>
+      </w:r>
+      <w:r>
+        <w:t xml:space="preserve"> as primary </w:t>
+      </w:r>
+      <w:r>
+        <w:t>key,</w:t>
+      </w:r>
+      <w:r>
+        <w:t xml:space="preserve"> </w:t>
+      </w:r>
+      <w:r>
+        <w:rPr>
+          <w:b/>
+        </w:rPr>
+        <w:t>Transaction_</w:t>
+      </w:r>
+      <w:r>
+        <w:rPr>
+          <w:b/>
+        </w:rPr>
+        <w:t>Status</w:t>
+      </w:r>
+      <w:r>
+        <w:t xml:space="preserve"> </w:t>
+      </w:r>
+      <w:r>
+        <w:t xml:space="preserve">is to </w:t>
+      </w:r>
+      <w:r>
+        <w:t>identify success or failure</w:t>
+      </w:r>
+      <w:r>
+        <w:t xml:space="preserve"> of transaction</w:t>
+      </w:r>
+      <w:r>
+        <w:t xml:space="preserve">, </w:t>
+      </w:r>
+      <w:r>
+        <w:rPr>
+          <w:b/>
+        </w:rPr>
+        <w:t>Times</w:t>
+      </w:r>
+      <w:r>
+        <w:rPr>
+          <w:b/>
+        </w:rPr>
+        <w:t>tamp</w:t>
+      </w:r>
+      <w:r>
+        <w:t xml:space="preserve"> indicates the date and time the transaction was made</w:t>
+      </w:r>
+      <w:r>
+        <w:t xml:space="preserve">. </w:t>
+      </w:r>
+    </w:p>
+    <w:p>
+      <w:pPr>
+        <w:jc w:val="both"/>
+      </w:pPr>
+    </w:p>
+    <w:p>
+      <w:pPr>
+        <w:jc w:val="both"/>
+        <w:rPr>
+          <w:b/>
+        </w:rPr>
+      </w:pPr>
+      <w:r>
+        <w:rPr>
+          <w:b/>
+        </w:rPr>
+        <w:t>Instructor</w:t>
+      </w:r>
+    </w:p>
+    <w:p>
+      <w:pPr>
+        <w:jc w:val="both"/>
+      </w:pPr>
+      <w:r>
+        <w:t xml:space="preserve">Keeps track of instructor details. Has </w:t>
+      </w:r>
+      <w:r>
+        <w:rPr>
+          <w:b/>
+        </w:rPr>
+        <w:t>Instructo</w:t>
       </w:r>
       <w:bookmarkStart w:id="0" w:name="_GoBack"/>
       <w:bookmarkEnd w:id="0"/>
@@ -1216,136 +1418,52 @@
         <w:rPr>
           <w:b/>
         </w:rPr>
-        <w:t>verview</w:t>
-      </w:r>
-      <w:r>
-        <w:t xml:space="preserve"> indicates the</w:t>
-      </w:r>
-      <w:r>
-        <w:t xml:space="preserve"> overview about the university, </w:t>
-      </w:r>
-      <w:r>
-        <w:rPr>
-          <w:b/>
-        </w:rPr>
-        <w:t>Duration</w:t>
-      </w:r>
-      <w:r>
-        <w:t xml:space="preserve"> indicates the days in which </w:t>
-      </w:r>
-      <w:r>
-        <w:t xml:space="preserve">you need to complete the course, </w:t>
-      </w:r>
-      <w:r>
-        <w:rPr>
-          <w:b/>
-        </w:rPr>
-        <w:t>Difficulty</w:t>
-      </w:r>
-      <w:r>
-        <w:rPr>
-          <w:b/>
-        </w:rPr>
-        <w:t xml:space="preserve"> </w:t>
-      </w:r>
-      <w:r>
-        <w:t xml:space="preserve">indicates how easy or hard the course is, </w:t>
-      </w:r>
-      <w:r>
-        <w:rPr>
-          <w:b/>
-        </w:rPr>
-        <w:t>Category</w:t>
-      </w:r>
-      <w:r>
-        <w:rPr>
-          <w:b/>
-        </w:rPr>
-        <w:t xml:space="preserve"> </w:t>
-      </w:r>
-      <w:r>
-        <w:t xml:space="preserve">indicates to which category the course belongs to, </w:t>
-      </w:r>
-      <w:r>
-        <w:rPr>
-          <w:b/>
-        </w:rPr>
-        <w:t>FAQ</w:t>
-      </w:r>
-      <w:r>
-        <w:rPr>
-          <w:b/>
-        </w:rPr>
-        <w:t xml:space="preserve"> </w:t>
-      </w:r>
-      <w:r>
-        <w:t>indicates frequently asked questions about the course</w:t>
-      </w:r>
-    </w:p>
-    <w:p>
-      <w:pPr>
-        <w:jc w:val="both"/>
-      </w:pPr>
-    </w:p>
-    <w:p>
-      <w:pPr>
-        <w:jc w:val="both"/>
-        <w:rPr>
-          <w:b/>
-        </w:rPr>
-      </w:pPr>
-      <w:r>
-        <w:rPr>
-          <w:b/>
-        </w:rPr>
-        <w:t>Transaction</w:t>
-      </w:r>
-    </w:p>
-    <w:p>
-      <w:pPr>
-        <w:jc w:val="both"/>
-      </w:pPr>
-      <w:r>
-        <w:t xml:space="preserve">Keeps track of transaction details.  Has </w:t>
-      </w:r>
-      <w:r>
-        <w:rPr>
-          <w:b/>
-        </w:rPr>
-        <w:t>TransactionID</w:t>
-      </w:r>
-      <w:r>
-        <w:t xml:space="preserve"> as primary </w:t>
-      </w:r>
-      <w:r>
-        <w:t>key,</w:t>
-      </w:r>
-      <w:r>
-        <w:t xml:space="preserve"> </w:t>
-      </w:r>
-      <w:r>
-        <w:rPr>
-          <w:b/>
-        </w:rPr>
-        <w:t>Transaction_</w:t>
-      </w:r>
-      <w:r>
-        <w:rPr>
-          <w:b/>
-        </w:rPr>
-        <w:t>Status</w:t>
-      </w:r>
-      <w:r>
-        <w:t xml:space="preserve"> </w:t>
-      </w:r>
-      <w:r>
-        <w:t xml:space="preserve">is to </w:t>
-      </w:r>
-      <w:r>
-        <w:t>identify success or failure</w:t>
-      </w:r>
-      <w:r>
-        <w:t xml:space="preserve"> of transaction</w:t>
+        <w:t>r</w:t>
+      </w:r>
+      <w:r>
+        <w:rPr>
+          <w:b/>
+        </w:rPr>
+        <w:t>ID</w:t>
+      </w:r>
+      <w:r>
+        <w:t xml:space="preserve"> as primary key. </w:t>
+      </w:r>
+      <w:r>
+        <w:rPr>
+          <w:b/>
+        </w:rPr>
+        <w:t>InstructorName</w:t>
+      </w:r>
+      <w:r>
+        <w:rPr>
+          <w:b/>
+        </w:rPr>
+        <w:t xml:space="preserve"> </w:t>
+      </w:r>
+      <w:r>
+        <w:t>is used to represent the name of the Instructor</w:t>
+      </w:r>
+      <w:r>
+        <w:rPr>
+          <w:b/>
+        </w:rPr>
+        <w:t>, Instructor</w:t>
+      </w:r>
+      <w:r>
+        <w:rPr>
+          <w:b/>
+        </w:rPr>
+        <w:t>Gender</w:t>
+      </w:r>
+      <w:r>
+        <w:t xml:space="preserve"> indicates the gender of the</w:t>
+      </w:r>
+      <w:r>
+        <w:t xml:space="preserve"> ins</w:t>
+      </w:r>
+      <w:r>
+        <w:t>tructor</w:t>
       </w:r>
       <w:r>
         <w:t xml:space="preserve">, </w:t>
@@ -1354,58 +1472,43 @@
         <w:rPr>
           <w:b/>
         </w:rPr>
-        <w:t>Times</w:t>
-      </w:r>
-      <w:r>
-        <w:rPr>
-          <w:b/>
-        </w:rPr>
-        <w:t>tamp</w:t>
-      </w:r>
-      <w:r>
-        <w:t xml:space="preserve"> indicates the date and time the transaction was made</w:t>
-      </w:r>
-      <w:r>
-        <w:t xml:space="preserve">. </w:t>
-      </w:r>
-    </w:p>
-    <w:p>
-      <w:pPr>
-        <w:jc w:val="both"/>
-      </w:pPr>
-    </w:p>
-    <w:p>
-      <w:pPr>
-        <w:jc w:val="both"/>
-        <w:rPr>
-          <w:b/>
-        </w:rPr>
-      </w:pPr>
-      <w:r>
-        <w:rPr>
-          <w:b/>
-        </w:rPr>
-        <w:t>Instructor</w:t>
-      </w:r>
-    </w:p>
-    <w:p>
-      <w:pPr>
-        <w:jc w:val="both"/>
-      </w:pPr>
-      <w:r>
-        <w:t xml:space="preserve">Keeps track of instructor details. Has </w:t>
-      </w:r>
-      <w:r>
-        <w:rPr>
-          <w:b/>
-        </w:rPr>
-        <w:t>Instructor</w:t>
-      </w:r>
-      <w:r>
-        <w:rPr>
-          <w:b/>
-        </w:rPr>
-        <w:t>ID</w:t>
+        <w:t>Specialization</w:t>
+      </w:r>
+      <w:r>
+        <w:t xml:space="preserve"> indicates area of specialization of Instructor. </w:t>
+      </w:r>
+    </w:p>
+    <w:p>
+      <w:pPr>
+        <w:jc w:val="both"/>
+      </w:pPr>
+    </w:p>
+    <w:p>
+      <w:pPr>
+        <w:jc w:val="both"/>
+        <w:rPr>
+          <w:b/>
+        </w:rPr>
+      </w:pPr>
+      <w:r>
+        <w:rPr>
+          <w:b/>
+        </w:rPr>
+        <w:t>CreditCardInfo</w:t>
+      </w:r>
+    </w:p>
+    <w:p>
+      <w:pPr>
+        <w:jc w:val="both"/>
+      </w:pPr>
+      <w:r>
+        <w:t xml:space="preserve">Keeps track of credit card information. Has </w:t>
+      </w:r>
+      <w:r>
+        <w:rPr>
+          <w:b/>
+        </w:rPr>
+        <w:t>CreditCardNo</w:t>
       </w:r>
       <w:r>
         <w:t xml:space="preserve"> as primary key. </w:t>
@@ -1414,55 +1517,97 @@
         <w:rPr>
           <w:b/>
         </w:rPr>
-        <w:t>InstructorName</w:t>
-      </w:r>
-      <w:r>
-        <w:rPr>
-          <w:b/>
-        </w:rPr>
-        <w:t xml:space="preserve"> </w:t>
-      </w:r>
-      <w:r>
-        <w:t>is used to represent the name of the Instructor</w:t>
-      </w:r>
-      <w:r>
-        <w:rPr>
-          <w:b/>
-        </w:rPr>
-        <w:t>, Instructor</w:t>
-      </w:r>
-      <w:r>
-        <w:rPr>
-          <w:b/>
-        </w:rPr>
-        <w:t>Gender</w:t>
-      </w:r>
-      <w:r>
-        <w:t xml:space="preserve"> indicates the gender of the</w:t>
-      </w:r>
-      <w:r>
-        <w:t xml:space="preserve"> ins</w:t>
-      </w:r>
-      <w:r>
-        <w:t>tructor</w:t>
-      </w:r>
-      <w:r>
-        <w:t xml:space="preserve">, </w:t>
-      </w:r>
-      <w:r>
-        <w:rPr>
-          <w:b/>
-        </w:rPr>
-        <w:t>Specialization</w:t>
-      </w:r>
-      <w:r>
-        <w:t xml:space="preserve"> indicates area of specialization of Instructor. </w:t>
-      </w:r>
-    </w:p>
-    <w:p>
-      <w:pPr>
-        <w:jc w:val="both"/>
-      </w:pPr>
+        <w:t>NameOnCard</w:t>
+      </w:r>
+      <w:r>
+        <w:t xml:space="preserve"> is identifies the owner of the card, </w:t>
+      </w:r>
+      <w:r>
+        <w:rPr>
+          <w:b/>
+        </w:rPr>
+        <w:t>CVV</w:t>
+      </w:r>
+      <w:r>
+        <w:t xml:space="preserve"> indicates three-digit secretive code, which is on back of card, </w:t>
+      </w:r>
+      <w:r>
+        <w:rPr>
+          <w:b/>
+        </w:rPr>
+        <w:t>ExpiryDate</w:t>
+      </w:r>
+      <w:r>
+        <w:t xml:space="preserve"> helps to know </w:t>
+      </w:r>
+      <w:r>
+        <w:t>the validity of the credit card.</w:t>
+      </w:r>
+    </w:p>
+    <w:p>
+      <w:pPr>
+        <w:jc w:val="both"/>
+      </w:pPr>
+    </w:p>
+    <w:p>
+      <w:pPr>
+        <w:jc w:val="both"/>
+      </w:pPr>
+    </w:p>
+    <w:p>
+      <w:pPr>
+        <w:jc w:val="both"/>
+        <w:rPr>
+          <w:b/>
+        </w:rPr>
+      </w:pPr>
+      <w:r>
+        <w:rPr>
+          <w:b/>
+        </w:rPr>
+        <w:t>Rating</w:t>
+      </w:r>
+    </w:p>
+    <w:p>
+      <w:pPr>
+        <w:jc w:val="both"/>
+      </w:pPr>
+      <w:r>
+        <w:t xml:space="preserve">Rating helps us to keep track of ratings given to course. </w:t>
+      </w:r>
+      <w:r>
+        <w:rPr>
+          <w:b/>
+        </w:rPr>
+        <w:t>RateStars</w:t>
+      </w:r>
+      <w:r>
+        <w:t xml:space="preserve"> provides the ratings for the </w:t>
+      </w:r>
+      <w:r>
+        <w:t>course,</w:t>
+      </w:r>
+      <w:r>
+        <w:t xml:space="preserve"> typically 0 – 5. </w:t>
+      </w:r>
+      <w:r>
+        <w:rPr>
+          <w:b/>
+        </w:rPr>
+        <w:t>Comments</w:t>
+      </w:r>
+      <w:r>
+        <w:t xml:space="preserve"> indicates the feedback</w:t>
+      </w:r>
+      <w:r>
+        <w:t>s</w:t>
+      </w:r>
+      <w:r>
+        <w:t xml:space="preserve"> given by </w:t>
+      </w:r>
+      <w:r>
+        <w:t>Students.</w:t>
+      </w:r>
     </w:p>
     <w:p>
       <w:pPr>

</xml_diff>